<commit_message>
updated slides order and where to next links
</commit_message>
<xml_diff>
--- a/instructors/Open Science Episode Notebook.docx
+++ b/instructors/Open Science Episode Notebook.docx
@@ -1,6 +1,6 @@
 
 <file path=word/document.xml><?xml version="1.0" encoding="utf-8"?>
-<w:document xmlns:wpc="http://schemas.microsoft.com/office/word/2010/wordprocessingCanvas" xmlns:cx="http://schemas.microsoft.com/office/drawing/2014/chartex" xmlns:cx1="http://schemas.microsoft.com/office/drawing/2015/9/8/chartex" xmlns:cx2="http://schemas.microsoft.com/office/drawing/2015/10/21/chartex" xmlns:cx3="http://schemas.microsoft.com/office/drawing/2016/5/9/chartex" xmlns:cx4="http://schemas.microsoft.com/office/drawing/2016/5/10/chartex" xmlns:cx5="http://schemas.microsoft.com/office/drawing/2016/5/11/chartex" xmlns:cx6="http://schemas.microsoft.com/office/drawing/2016/5/12/chartex" xmlns:cx7="http://schemas.microsoft.com/office/drawing/2016/5/13/chartex" xmlns:cx8="http://schemas.microsoft.com/office/drawing/2016/5/14/chartex" xmlns:mc="http://schemas.openxmlformats.org/markup-compatibility/2006" xmlns:aink="http://schemas.microsoft.com/office/drawing/2016/ink" xmlns:am3d="http://schemas.microsoft.com/office/drawing/2017/model3d" xmlns:o="urn:schemas-microsoft-com:office:office" xmlns:r="http://schemas.openxmlformats.org/officeDocument/2006/relationships" xmlns:m="http://schemas.openxmlformats.org/officeDocument/2006/math" xmlns:v="urn:schemas-microsoft-com:vml" xmlns:wp14="http://schemas.microsoft.com/office/word/2010/wordprocessingDrawing" xmlns:wp="http://schemas.openxmlformats.org/drawingml/2006/wordprocessingDrawing" xmlns:w10="urn:schemas-microsoft-com:office:word" xmlns:w="http://schemas.openxmlformats.org/wordprocessingml/2006/main" xmlns:w14="http://schemas.microsoft.com/office/word/2010/wordml" xmlns:w15="http://schemas.microsoft.com/office/word/2012/wordml" xmlns:w16cex="http://schemas.microsoft.com/office/word/2018/wordml/cex" xmlns:w16cid="http://schemas.microsoft.com/office/word/2016/wordml/cid" xmlns:w16="http://schemas.microsoft.com/office/word/2018/wordml" xmlns:w16se="http://schemas.microsoft.com/office/word/2015/wordml/symex" xmlns:wpg="http://schemas.microsoft.com/office/word/2010/wordprocessingGroup" xmlns:wpi="http://schemas.microsoft.com/office/word/2010/wordprocessingInk" xmlns:wne="http://schemas.microsoft.com/office/word/2006/wordml" xmlns:wps="http://schemas.microsoft.com/office/word/2010/wordprocessingShape" mc:Ignorable="w14 w15 w16se w16cid w16 w16cex wp14">
+<w:document xmlns:wpc="http://schemas.microsoft.com/office/word/2010/wordprocessingCanvas" xmlns:cx="http://schemas.microsoft.com/office/drawing/2014/chartex" xmlns:cx1="http://schemas.microsoft.com/office/drawing/2015/9/8/chartex" xmlns:mc="http://schemas.openxmlformats.org/markup-compatibility/2006" xmlns:o="urn:schemas-microsoft-com:office:office" xmlns:r="http://schemas.openxmlformats.org/officeDocument/2006/relationships" xmlns:m="http://schemas.openxmlformats.org/officeDocument/2006/math" xmlns:v="urn:schemas-microsoft-com:vml" xmlns:wp14="http://schemas.microsoft.com/office/word/2010/wordprocessingDrawing" xmlns:wp="http://schemas.openxmlformats.org/drawingml/2006/wordprocessingDrawing" xmlns:w10="urn:schemas-microsoft-com:office:word" xmlns:w="http://schemas.openxmlformats.org/wordprocessingml/2006/main" xmlns:w14="http://schemas.microsoft.com/office/word/2010/wordml" xmlns:w15="http://schemas.microsoft.com/office/word/2012/wordml" xmlns:w16se="http://schemas.microsoft.com/office/word/2015/wordml/symex" xmlns:wpg="http://schemas.microsoft.com/office/word/2010/wordprocessingGroup" xmlns:wpi="http://schemas.microsoft.com/office/word/2010/wordprocessingInk" xmlns:wne="http://schemas.microsoft.com/office/word/2006/wordml" xmlns:wps="http://schemas.microsoft.com/office/word/2010/wordprocessingShape" mc:Ignorable="w14 w15 w16se wp14">
   <w:body>
     <w:p/>
     <w:p>
@@ -406,27 +406,7 @@
           <w:szCs w:val="24"/>
           <w:lang w:eastAsia="en-GB"/>
         </w:rPr>
-        <w:t>get extra value from your work (</w:t>
-      </w:r>
-      <w:proofErr w:type="gramStart"/>
-      <w:r>
-        <w:rPr>
-          <w:rFonts w:eastAsia="Times New Roman" w:cstheme="minorHAnsi"/>
-          <w:sz w:val="24"/>
-          <w:szCs w:val="24"/>
-          <w:lang w:eastAsia="en-GB"/>
-        </w:rPr>
-        <w:t>e.g.</w:t>
-      </w:r>
-      <w:proofErr w:type="gramEnd"/>
-      <w:r>
-        <w:rPr>
-          <w:rFonts w:eastAsia="Times New Roman" w:cstheme="minorHAnsi"/>
-          <w:sz w:val="24"/>
-          <w:szCs w:val="24"/>
-          <w:lang w:eastAsia="en-GB"/>
-        </w:rPr>
-        <w:t xml:space="preserve"> collaborators, reuse by mode</w:t>
+        <w:t>get extra value from your work (e.g. collaborators, reuse by mode</w:t>
       </w:r>
       <w:r>
         <w:rPr>
@@ -884,16 +864,8 @@
         <w:rPr>
           <w:lang w:eastAsia="en-GB"/>
         </w:rPr>
-        <w:t xml:space="preserve">personal benefits of Open Science compare to the benefits for the (scientific) </w:t>
-      </w:r>
-      <w:proofErr w:type="gramStart"/>
-      <w:r>
-        <w:rPr>
-          <w:lang w:eastAsia="en-GB"/>
-        </w:rPr>
-        <w:t>society.</w:t>
-      </w:r>
-      <w:proofErr w:type="gramEnd"/>
+        <w:t>personal benefits of Open Science compare to the benefits for the (scientific) society.</w:t>
+      </w:r>
     </w:p>
     <w:p>
       <w:pPr>
@@ -1013,6 +985,122 @@
         </w:pBdr>
       </w:pPr>
     </w:p>
+    <w:p>
+      <w:r>
+        <w:t>Where to next links</w:t>
+      </w:r>
+    </w:p>
+    <w:p>
+      <w:pPr>
+        <w:numPr>
+          <w:ilvl w:val="0"/>
+          <w:numId w:val="6"/>
+        </w:numPr>
+      </w:pPr>
+      <w:r>
+        <w:t>Challenges &amp; benefits of OS</w:t>
+      </w:r>
+      <w:r>
+        <w:t xml:space="preserve"> </w:t>
+      </w:r>
+      <w:hyperlink r:id="rId12" w:history="1">
+        <w:r>
+          <w:rPr>
+            <w:rStyle w:val="Hyperlink"/>
+          </w:rPr>
+          <w:t>https://doi.org/10.1371/journal.pbio.3000246</w:t>
+        </w:r>
+      </w:hyperlink>
+    </w:p>
+    <w:p>
+      <w:pPr>
+        <w:numPr>
+          <w:ilvl w:val="0"/>
+          <w:numId w:val="6"/>
+        </w:numPr>
+      </w:pPr>
+      <w:r>
+        <w:t xml:space="preserve">    Centre for Open Science</w:t>
+      </w:r>
+      <w:r>
+        <w:t xml:space="preserve"> </w:t>
+      </w:r>
+      <w:r>
+        <w:br/>
+      </w:r>
+      <w:hyperlink r:id="rId13" w:history="1">
+        <w:r>
+          <w:rPr>
+            <w:rStyle w:val="Hyperlink"/>
+          </w:rPr>
+          <w:t>https</w:t>
+        </w:r>
+      </w:hyperlink>
+      <w:hyperlink r:id="rId14" w:history="1">
+        <w:r>
+          <w:rPr>
+            <w:rStyle w:val="Hyperlink"/>
+          </w:rPr>
+          <w:t>://www.cos.io</w:t>
+        </w:r>
+      </w:hyperlink>
+      <w:hyperlink r:id="rId15" w:history="1">
+        <w:r>
+          <w:rPr>
+            <w:rStyle w:val="Hyperlink"/>
+          </w:rPr>
+          <w:t>/</w:t>
+        </w:r>
+      </w:hyperlink>
+      <w:r>
+        <w:t xml:space="preserve"> </w:t>
+      </w:r>
+    </w:p>
+    <w:p>
+      <w:pPr>
+        <w:numPr>
+          <w:ilvl w:val="0"/>
+          <w:numId w:val="6"/>
+        </w:numPr>
+      </w:pPr>
+      <w:r>
+        <w:t xml:space="preserve">    Ted talk supporting OS</w:t>
+      </w:r>
+      <w:r>
+        <w:br/>
+      </w:r>
+      <w:hyperlink r:id="rId16" w:history="1">
+        <w:r>
+          <w:rPr>
+            <w:rStyle w:val="Hyperlink"/>
+          </w:rPr>
+          <w:t>https://</w:t>
+        </w:r>
+      </w:hyperlink>
+      <w:hyperlink r:id="rId17" w:history="1">
+        <w:r>
+          <w:rPr>
+            <w:rStyle w:val="Hyperlink"/>
+          </w:rPr>
+          <w:t>youtu.be/c-bemNZ-IqA</w:t>
+        </w:r>
+      </w:hyperlink>
+      <w:r>
+        <w:t xml:space="preserve"> </w:t>
+      </w:r>
+    </w:p>
+    <w:p>
+      <w:pPr>
+        <w:pStyle w:val="ListParagraph"/>
+        <w:pBdr>
+          <w:bottom w:val="single" w:sz="6" w:space="1" w:color="auto"/>
+        </w:pBdr>
+        <w:ind w:left="0"/>
+      </w:pPr>
+      <w:bookmarkStart w:id="0" w:name="_GoBack"/>
+      <w:bookmarkEnd w:id="0"/>
+    </w:p>
+    <w:p/>
     <w:p/>
     <w:p>
       <w:pPr>
@@ -1548,14 +1636,25 @@
           <w:lang w:eastAsia="en-GB"/>
         </w:rPr>
       </w:pPr>
-      <w:r>
-        <w:rPr>
-          <w:rFonts w:ascii="Times New Roman" w:eastAsia="Times New Roman" w:hAnsi="Times New Roman" w:cs="Times New Roman"/>
-          <w:sz w:val="24"/>
-          <w:szCs w:val="24"/>
-          <w:lang w:eastAsia="en-GB"/>
-        </w:rPr>
-        <w:t>which one of the statements best characteri</w:t>
+      <w:proofErr w:type="gramStart"/>
+      <w:r>
+        <w:rPr>
+          <w:rFonts w:ascii="Times New Roman" w:eastAsia="Times New Roman" w:hAnsi="Times New Roman" w:cs="Times New Roman"/>
+          <w:sz w:val="24"/>
+          <w:szCs w:val="24"/>
+          <w:lang w:eastAsia="en-GB"/>
+        </w:rPr>
+        <w:t>which</w:t>
+      </w:r>
+      <w:proofErr w:type="gramEnd"/>
+      <w:r>
+        <w:rPr>
+          <w:rFonts w:ascii="Times New Roman" w:eastAsia="Times New Roman" w:hAnsi="Times New Roman" w:cs="Times New Roman"/>
+          <w:sz w:val="24"/>
+          <w:szCs w:val="24"/>
+          <w:lang w:eastAsia="en-GB"/>
+        </w:rPr>
+        <w:t xml:space="preserve"> one of the statements best characteri</w:t>
       </w:r>
       <w:r>
         <w:rPr>
@@ -1573,19 +1672,8 @@
           <w:szCs w:val="24"/>
           <w:lang w:eastAsia="en-GB"/>
         </w:rPr>
-        <w:t xml:space="preserve">e your </w:t>
-      </w:r>
-      <w:proofErr w:type="gramStart"/>
-      <w:r>
-        <w:rPr>
-          <w:rFonts w:ascii="Times New Roman" w:eastAsia="Times New Roman" w:hAnsi="Times New Roman" w:cs="Times New Roman"/>
-          <w:sz w:val="24"/>
-          <w:szCs w:val="24"/>
-          <w:lang w:eastAsia="en-GB"/>
-        </w:rPr>
-        <w:t>experience (type +1</w:t>
-      </w:r>
-      <w:proofErr w:type="gramEnd"/>
+        <w:t>e your experience (type +1</w:t>
+      </w:r>
     </w:p>
     <w:p>
       <w:pPr>
@@ -1635,6 +1723,7 @@
           <w:szCs w:val="24"/>
           <w:lang w:eastAsia="en-GB"/>
         </w:rPr>
+        <w:lastRenderedPageBreak/>
         <w:t>•       I am a novice, and I found the course useful/informative:</w:t>
       </w:r>
     </w:p>
@@ -1875,7 +1964,6 @@
           <w:szCs w:val="24"/>
           <w:lang w:eastAsia="en-GB"/>
         </w:rPr>
-        <w:lastRenderedPageBreak/>
         <w:t>4.</w:t>
       </w:r>
       <w:r>
@@ -2134,7 +2222,7 @@
 </file>
 
 <file path=word/numbering.xml><?xml version="1.0" encoding="utf-8"?>
-<w:numbering xmlns:wpc="http://schemas.microsoft.com/office/word/2010/wordprocessingCanvas" xmlns:cx="http://schemas.microsoft.com/office/drawing/2014/chartex" xmlns:cx1="http://schemas.microsoft.com/office/drawing/2015/9/8/chartex" xmlns:cx2="http://schemas.microsoft.com/office/drawing/2015/10/21/chartex" xmlns:cx3="http://schemas.microsoft.com/office/drawing/2016/5/9/chartex" xmlns:cx4="http://schemas.microsoft.com/office/drawing/2016/5/10/chartex" xmlns:cx5="http://schemas.microsoft.com/office/drawing/2016/5/11/chartex" xmlns:cx6="http://schemas.microsoft.com/office/drawing/2016/5/12/chartex" xmlns:cx7="http://schemas.microsoft.com/office/drawing/2016/5/13/chartex" xmlns:cx8="http://schemas.microsoft.com/office/drawing/2016/5/14/chartex" xmlns:mc="http://schemas.openxmlformats.org/markup-compatibility/2006" xmlns:aink="http://schemas.microsoft.com/office/drawing/2016/ink" xmlns:am3d="http://schemas.microsoft.com/office/drawing/2017/model3d" xmlns:o="urn:schemas-microsoft-com:office:office" xmlns:r="http://schemas.openxmlformats.org/officeDocument/2006/relationships" xmlns:m="http://schemas.openxmlformats.org/officeDocument/2006/math" xmlns:v="urn:schemas-microsoft-com:vml" xmlns:wp14="http://schemas.microsoft.com/office/word/2010/wordprocessingDrawing" xmlns:wp="http://schemas.openxmlformats.org/drawingml/2006/wordprocessingDrawing" xmlns:w10="urn:schemas-microsoft-com:office:word" xmlns:w="http://schemas.openxmlformats.org/wordprocessingml/2006/main" xmlns:w14="http://schemas.microsoft.com/office/word/2010/wordml" xmlns:w15="http://schemas.microsoft.com/office/word/2012/wordml" xmlns:w16cex="http://schemas.microsoft.com/office/word/2018/wordml/cex" xmlns:w16cid="http://schemas.microsoft.com/office/word/2016/wordml/cid" xmlns:w16="http://schemas.microsoft.com/office/word/2018/wordml" xmlns:w16se="http://schemas.microsoft.com/office/word/2015/wordml/symex" xmlns:wpg="http://schemas.microsoft.com/office/word/2010/wordprocessingGroup" xmlns:wpi="http://schemas.microsoft.com/office/word/2010/wordprocessingInk" xmlns:wne="http://schemas.microsoft.com/office/word/2006/wordml" xmlns:wps="http://schemas.microsoft.com/office/word/2010/wordprocessingShape" mc:Ignorable="w14 w15 w16se w16cid w16 w16cex wp14">
+<w:numbering xmlns:wpc="http://schemas.microsoft.com/office/word/2010/wordprocessingCanvas" xmlns:cx="http://schemas.microsoft.com/office/drawing/2014/chartex" xmlns:cx1="http://schemas.microsoft.com/office/drawing/2015/9/8/chartex" xmlns:mc="http://schemas.openxmlformats.org/markup-compatibility/2006" xmlns:o="urn:schemas-microsoft-com:office:office" xmlns:r="http://schemas.openxmlformats.org/officeDocument/2006/relationships" xmlns:m="http://schemas.openxmlformats.org/officeDocument/2006/math" xmlns:v="urn:schemas-microsoft-com:vml" xmlns:wp14="http://schemas.microsoft.com/office/word/2010/wordprocessingDrawing" xmlns:wp="http://schemas.openxmlformats.org/drawingml/2006/wordprocessingDrawing" xmlns:w10="urn:schemas-microsoft-com:office:word" xmlns:w="http://schemas.openxmlformats.org/wordprocessingml/2006/main" xmlns:w14="http://schemas.microsoft.com/office/word/2010/wordml" xmlns:w15="http://schemas.microsoft.com/office/word/2012/wordml" xmlns:w16se="http://schemas.microsoft.com/office/word/2015/wordml/symex" xmlns:wpg="http://schemas.microsoft.com/office/word/2010/wordprocessingGroup" xmlns:wpi="http://schemas.microsoft.com/office/word/2010/wordprocessingInk" xmlns:wne="http://schemas.microsoft.com/office/word/2006/wordml" xmlns:wps="http://schemas.microsoft.com/office/word/2010/wordprocessingShape" mc:Ignorable="w14 w15 w16se wp14">
   <w:abstractNum w:abstractNumId="0" w15:restartNumberingAfterBreak="0">
     <w:nsid w:val="23F5383F"/>
     <w:multiLevelType w:val="hybridMultilevel"/>
@@ -2608,6 +2696,146 @@
     </w:lvl>
   </w:abstractNum>
   <w:abstractNum w:abstractNumId="4" w15:restartNumberingAfterBreak="0">
+    <w:nsid w:val="58C37BE3"/>
+    <w:multiLevelType w:val="hybridMultilevel"/>
+    <w:tmpl w:val="2536E4AE"/>
+    <w:lvl w:ilvl="0" w:tplc="A8204D26">
+      <w:start w:val="1"/>
+      <w:numFmt w:val="bullet"/>
+      <w:lvlText w:val="•"/>
+      <w:lvlJc w:val="left"/>
+      <w:pPr>
+        <w:tabs>
+          <w:tab w:val="num" w:pos="720"/>
+        </w:tabs>
+        <w:ind w:left="720" w:hanging="360"/>
+      </w:pPr>
+      <w:rPr>
+        <w:rFonts w:ascii="Arial" w:hAnsi="Arial" w:hint="default"/>
+      </w:rPr>
+    </w:lvl>
+    <w:lvl w:ilvl="1" w:tplc="3FCCDC32" w:tentative="1">
+      <w:start w:val="1"/>
+      <w:numFmt w:val="bullet"/>
+      <w:lvlText w:val="•"/>
+      <w:lvlJc w:val="left"/>
+      <w:pPr>
+        <w:tabs>
+          <w:tab w:val="num" w:pos="1440"/>
+        </w:tabs>
+        <w:ind w:left="1440" w:hanging="360"/>
+      </w:pPr>
+      <w:rPr>
+        <w:rFonts w:ascii="Arial" w:hAnsi="Arial" w:hint="default"/>
+      </w:rPr>
+    </w:lvl>
+    <w:lvl w:ilvl="2" w:tplc="226E547C" w:tentative="1">
+      <w:start w:val="1"/>
+      <w:numFmt w:val="bullet"/>
+      <w:lvlText w:val="•"/>
+      <w:lvlJc w:val="left"/>
+      <w:pPr>
+        <w:tabs>
+          <w:tab w:val="num" w:pos="2160"/>
+        </w:tabs>
+        <w:ind w:left="2160" w:hanging="360"/>
+      </w:pPr>
+      <w:rPr>
+        <w:rFonts w:ascii="Arial" w:hAnsi="Arial" w:hint="default"/>
+      </w:rPr>
+    </w:lvl>
+    <w:lvl w:ilvl="3" w:tplc="9FC0FDFC" w:tentative="1">
+      <w:start w:val="1"/>
+      <w:numFmt w:val="bullet"/>
+      <w:lvlText w:val="•"/>
+      <w:lvlJc w:val="left"/>
+      <w:pPr>
+        <w:tabs>
+          <w:tab w:val="num" w:pos="2880"/>
+        </w:tabs>
+        <w:ind w:left="2880" w:hanging="360"/>
+      </w:pPr>
+      <w:rPr>
+        <w:rFonts w:ascii="Arial" w:hAnsi="Arial" w:hint="default"/>
+      </w:rPr>
+    </w:lvl>
+    <w:lvl w:ilvl="4" w:tplc="66E6EB30" w:tentative="1">
+      <w:start w:val="1"/>
+      <w:numFmt w:val="bullet"/>
+      <w:lvlText w:val="•"/>
+      <w:lvlJc w:val="left"/>
+      <w:pPr>
+        <w:tabs>
+          <w:tab w:val="num" w:pos="3600"/>
+        </w:tabs>
+        <w:ind w:left="3600" w:hanging="360"/>
+      </w:pPr>
+      <w:rPr>
+        <w:rFonts w:ascii="Arial" w:hAnsi="Arial" w:hint="default"/>
+      </w:rPr>
+    </w:lvl>
+    <w:lvl w:ilvl="5" w:tplc="27F43BD8" w:tentative="1">
+      <w:start w:val="1"/>
+      <w:numFmt w:val="bullet"/>
+      <w:lvlText w:val="•"/>
+      <w:lvlJc w:val="left"/>
+      <w:pPr>
+        <w:tabs>
+          <w:tab w:val="num" w:pos="4320"/>
+        </w:tabs>
+        <w:ind w:left="4320" w:hanging="360"/>
+      </w:pPr>
+      <w:rPr>
+        <w:rFonts w:ascii="Arial" w:hAnsi="Arial" w:hint="default"/>
+      </w:rPr>
+    </w:lvl>
+    <w:lvl w:ilvl="6" w:tplc="345AB94E" w:tentative="1">
+      <w:start w:val="1"/>
+      <w:numFmt w:val="bullet"/>
+      <w:lvlText w:val="•"/>
+      <w:lvlJc w:val="left"/>
+      <w:pPr>
+        <w:tabs>
+          <w:tab w:val="num" w:pos="5040"/>
+        </w:tabs>
+        <w:ind w:left="5040" w:hanging="360"/>
+      </w:pPr>
+      <w:rPr>
+        <w:rFonts w:ascii="Arial" w:hAnsi="Arial" w:hint="default"/>
+      </w:rPr>
+    </w:lvl>
+    <w:lvl w:ilvl="7" w:tplc="82C09AEA" w:tentative="1">
+      <w:start w:val="1"/>
+      <w:numFmt w:val="bullet"/>
+      <w:lvlText w:val="•"/>
+      <w:lvlJc w:val="left"/>
+      <w:pPr>
+        <w:tabs>
+          <w:tab w:val="num" w:pos="5760"/>
+        </w:tabs>
+        <w:ind w:left="5760" w:hanging="360"/>
+      </w:pPr>
+      <w:rPr>
+        <w:rFonts w:ascii="Arial" w:hAnsi="Arial" w:hint="default"/>
+      </w:rPr>
+    </w:lvl>
+    <w:lvl w:ilvl="8" w:tplc="9182901A" w:tentative="1">
+      <w:start w:val="1"/>
+      <w:numFmt w:val="bullet"/>
+      <w:lvlText w:val="•"/>
+      <w:lvlJc w:val="left"/>
+      <w:pPr>
+        <w:tabs>
+          <w:tab w:val="num" w:pos="6480"/>
+        </w:tabs>
+        <w:ind w:left="6480" w:hanging="360"/>
+      </w:pPr>
+      <w:rPr>
+        <w:rFonts w:ascii="Arial" w:hAnsi="Arial" w:hint="default"/>
+      </w:rPr>
+    </w:lvl>
+  </w:abstractNum>
+  <w:abstractNum w:abstractNumId="5" w15:restartNumberingAfterBreak="0">
     <w:nsid w:val="7A58579F"/>
     <w:multiLevelType w:val="hybridMultilevel"/>
     <w:tmpl w:val="83D27BAA"/>
@@ -2727,7 +2955,7 @@
     <w:abstractNumId w:val="2"/>
   </w:num>
   <w:num w:numId="3">
-    <w:abstractNumId w:val="4"/>
+    <w:abstractNumId w:val="5"/>
   </w:num>
   <w:num w:numId="4">
     <w:abstractNumId w:val="1"/>
@@ -2735,11 +2963,14 @@
   <w:num w:numId="5">
     <w:abstractNumId w:val="3"/>
   </w:num>
+  <w:num w:numId="6">
+    <w:abstractNumId w:val="4"/>
+  </w:num>
 </w:numbering>
 </file>
 
 <file path=word/styles.xml><?xml version="1.0" encoding="utf-8"?>
-<w:styles xmlns:mc="http://schemas.openxmlformats.org/markup-compatibility/2006" xmlns:r="http://schemas.openxmlformats.org/officeDocument/2006/relationships" xmlns:w="http://schemas.openxmlformats.org/wordprocessingml/2006/main" xmlns:w14="http://schemas.microsoft.com/office/word/2010/wordml" xmlns:w15="http://schemas.microsoft.com/office/word/2012/wordml" xmlns:w16cex="http://schemas.microsoft.com/office/word/2018/wordml/cex" xmlns:w16cid="http://schemas.microsoft.com/office/word/2016/wordml/cid" xmlns:w16="http://schemas.microsoft.com/office/word/2018/wordml" xmlns:w16se="http://schemas.microsoft.com/office/word/2015/wordml/symex" mc:Ignorable="w14 w15 w16se w16cid w16 w16cex">
+<w:styles xmlns:mc="http://schemas.openxmlformats.org/markup-compatibility/2006" xmlns:r="http://schemas.openxmlformats.org/officeDocument/2006/relationships" xmlns:w="http://schemas.openxmlformats.org/wordprocessingml/2006/main" xmlns:w14="http://schemas.microsoft.com/office/word/2010/wordml" xmlns:w15="http://schemas.microsoft.com/office/word/2012/wordml" xmlns:w16se="http://schemas.microsoft.com/office/word/2015/wordml/symex" mc:Ignorable="w14 w15 w16se">
   <w:docDefaults>
     <w:rPrDefault>
       <w:rPr>
@@ -2755,7 +2986,7 @@
       </w:pPr>
     </w:pPrDefault>
   </w:docDefaults>
-  <w:latentStyles w:defLockedState="0" w:defUIPriority="99" w:defSemiHidden="0" w:defUnhideWhenUsed="0" w:defQFormat="0" w:count="376">
+  <w:latentStyles w:defLockedState="0" w:defUIPriority="99" w:defSemiHidden="0" w:defUnhideWhenUsed="0" w:defQFormat="0" w:count="371">
     <w:lsdException w:name="Normal" w:uiPriority="0" w:qFormat="1"/>
     <w:lsdException w:name="heading 1" w:uiPriority="9" w:qFormat="1"/>
     <w:lsdException w:name="heading 2" w:semiHidden="1" w:uiPriority="9" w:unhideWhenUsed="1" w:qFormat="1"/>
@@ -3127,11 +3358,6 @@
     <w:lsdException w:name="List Table 5 Dark Accent 6" w:uiPriority="50"/>
     <w:lsdException w:name="List Table 6 Colorful Accent 6" w:uiPriority="51"/>
     <w:lsdException w:name="List Table 7 Colorful Accent 6" w:uiPriority="52"/>
-    <w:lsdException w:name="Mention" w:semiHidden="1" w:unhideWhenUsed="1"/>
-    <w:lsdException w:name="Smart Hyperlink" w:semiHidden="1" w:unhideWhenUsed="1"/>
-    <w:lsdException w:name="Hashtag" w:semiHidden="1" w:unhideWhenUsed="1"/>
-    <w:lsdException w:name="Unresolved Mention" w:semiHidden="1" w:unhideWhenUsed="1"/>
-    <w:lsdException w:name="Smart Link" w:semiHidden="1" w:unhideWhenUsed="1"/>
   </w:latentStyles>
   <w:style w:type="paragraph" w:default="1" w:styleId="Normal">
     <w:name w:val="Normal"/>
@@ -3160,7 +3386,6 @@
   <w:style w:type="character" w:default="1" w:styleId="DefaultParagraphFont">
     <w:name w:val="Default Paragraph Font"/>
     <w:uiPriority w:val="1"/>
-    <w:semiHidden/>
     <w:unhideWhenUsed/>
   </w:style>
   <w:style w:type="table" w:default="1" w:styleId="TableNormal">
@@ -3195,7 +3420,7 @@
       <w:u w:val="single"/>
     </w:rPr>
   </w:style>
-  <w:style w:type="character" w:styleId="UnresolvedMention">
+  <w:style w:type="character" w:customStyle="1" w:styleId="UnresolvedMention">
     <w:name w:val="Unresolved Mention"/>
     <w:basedOn w:val="DefaultParagraphFont"/>
     <w:uiPriority w:val="99"/>

</xml_diff>